<commit_message>
Actualizacion cap1 fin y cap4 fin
</commit_message>
<xml_diff>
--- a/borrador tesis/CAPITULO IV v1.docx
+++ b/borrador tesis/CAPITULO IV v1.docx
@@ -7448,7 +7448,25 @@
                 <w:sz w:val="22"/>
                 <w:szCs w:val="22"/>
               </w:rPr>
-              <w:t>Desplegar opciones de usuarios</w:t>
+              <w:t>D</w:t>
+            </w:r>
+            <w:r>
+              <w:rPr>
+                <w:rStyle w:val="fontstyle01"/>
+                <w:rFonts w:ascii="Arial" w:hAnsi="Arial" w:cs="Arial"/>
+                <w:sz w:val="22"/>
+                <w:szCs w:val="22"/>
+              </w:rPr>
+              <w:t xml:space="preserve">esplegar </w:t>
+            </w:r>
+            <w:r>
+              <w:rPr>
+                <w:rStyle w:val="fontstyle01"/>
+                <w:rFonts w:ascii="Arial" w:hAnsi="Arial" w:cs="Arial"/>
+                <w:sz w:val="22"/>
+                <w:szCs w:val="22"/>
+              </w:rPr>
+              <w:t>formulario</w:t>
             </w:r>
           </w:p>
           <w:p>
@@ -10409,19 +10427,6 @@
               <w:t>El sistema mostrara los datos ingresados por el administrador para su confirmación final, el administrador confirmara que los datos ingresados son correctos y el sistema almacenara la información en la base de datos.</w:t>
             </w:r>
           </w:p>
-          <w:p>
-            <w:pPr>
-              <w:pStyle w:val="Prrafodelista"/>
-              <w:spacing w:line="360" w:lineRule="auto"/>
-              <w:ind w:left="253"/>
-              <w:rPr>
-                <w:rStyle w:val="fontstyle01"/>
-                <w:rFonts w:ascii="Arial" w:hAnsi="Arial" w:cs="Arial"/>
-                <w:sz w:val="22"/>
-                <w:szCs w:val="22"/>
-              </w:rPr>
-            </w:pPr>
-          </w:p>
         </w:tc>
       </w:tr>
       <w:tr>
@@ -11187,7 +11192,6 @@
                 <w:sz w:val="22"/>
                 <w:szCs w:val="22"/>
               </w:rPr>
-              <w:lastRenderedPageBreak/>
               <w:t xml:space="preserve">El caso de uso inicia cuando el </w:t>
             </w:r>
             <w:r>
@@ -11250,6 +11254,7 @@
                 <w:sz w:val="22"/>
                 <w:szCs w:val="22"/>
               </w:rPr>
+              <w:lastRenderedPageBreak/>
               <w:t>Cargar tipo cuestionario</w:t>
             </w:r>
           </w:p>
@@ -12124,7 +12129,6 @@
                 <w:sz w:val="22"/>
                 <w:szCs w:val="22"/>
               </w:rPr>
-              <w:lastRenderedPageBreak/>
               <w:t>Descripción</w:t>
             </w:r>
           </w:p>
@@ -12177,6 +12181,7 @@
                 <w:sz w:val="22"/>
                 <w:szCs w:val="22"/>
               </w:rPr>
+              <w:lastRenderedPageBreak/>
               <w:t>Flujo principal</w:t>
             </w:r>
           </w:p>
@@ -12996,6 +13001,7 @@
                 <w:szCs w:val="22"/>
               </w:rPr>
             </w:pPr>
+            <w:bookmarkStart w:id="0" w:name="_GoBack"/>
             <w:r>
               <w:rPr>
                 <w:rStyle w:val="fontstyle01"/>
@@ -13243,9 +13249,9 @@
                 <w:sz w:val="22"/>
                 <w:szCs w:val="22"/>
               </w:rPr>
-              <w:lastRenderedPageBreak/>
               <w:t>El sistema genera un informe con las tablas de resultados, graficas y lo almacena en un documento de formato PDF</w:t>
             </w:r>
+            <w:bookmarkEnd w:id="0"/>
           </w:p>
         </w:tc>
       </w:tr>
@@ -13271,7 +13277,6 @@
                 <w:sz w:val="22"/>
                 <w:szCs w:val="22"/>
               </w:rPr>
-              <w:lastRenderedPageBreak/>
               <w:t>Flujos alternos</w:t>
             </w:r>
           </w:p>
@@ -13324,6 +13329,7 @@
                 <w:sz w:val="22"/>
                 <w:szCs w:val="22"/>
               </w:rPr>
+              <w:lastRenderedPageBreak/>
               <w:t xml:space="preserve">   En </w:t>
             </w:r>
             <w:r>
@@ -13360,6 +13366,7 @@
                 <w:sz w:val="22"/>
                 <w:szCs w:val="22"/>
               </w:rPr>
+              <w:lastRenderedPageBreak/>
               <w:t>Precondición</w:t>
             </w:r>
           </w:p>
@@ -13650,12 +13657,6 @@
       <w:r>
         <w:t>4.1.3. Diagrama de clases</w:t>
       </w:r>
-    </w:p>
-    <w:p>
-      <w:pPr>
-        <w:pStyle w:val="Subtitulos"/>
-        <w:spacing w:line="360" w:lineRule="auto"/>
-      </w:pPr>
     </w:p>
     <w:p>
       <w:pPr>
@@ -13668,9 +13669,9 @@
         </w:rPr>
         <w:drawing>
           <wp:inline distT="0" distB="0" distL="0" distR="0">
-            <wp:extent cx="5758815" cy="3473450"/>
+            <wp:extent cx="5758815" cy="3513455"/>
             <wp:effectExtent l="0" t="0" r="0" b="0"/>
-            <wp:docPr id="2" name="Imagen 2"/>
+            <wp:docPr id="7" name="Imagen 7"/>
             <wp:cNvGraphicFramePr>
               <a:graphicFrameLocks xmlns:a="http://schemas.openxmlformats.org/drawingml/2006/main" noChangeAspect="1"/>
             </wp:cNvGraphicFramePr>
@@ -13678,7 +13679,7 @@
               <a:graphicData uri="http://schemas.openxmlformats.org/drawingml/2006/picture">
                 <pic:pic xmlns:pic="http://schemas.openxmlformats.org/drawingml/2006/picture">
                   <pic:nvPicPr>
-                    <pic:cNvPr id="2" name="diagrama de clases.PNG"/>
+                    <pic:cNvPr id="7" name="diagrama de clases v1.PNG"/>
                     <pic:cNvPicPr/>
                   </pic:nvPicPr>
                   <pic:blipFill>
@@ -13696,7 +13697,7 @@
                   <pic:spPr>
                     <a:xfrm>
                       <a:off x="0" y="0"/>
-                      <a:ext cx="5758815" cy="3473450"/>
+                      <a:ext cx="5758815" cy="3513455"/>
                     </a:xfrm>
                     <a:prstGeom prst="rect">
                       <a:avLst/>
@@ -13708,8 +13709,6 @@
           </wp:inline>
         </w:drawing>
       </w:r>
-      <w:bookmarkStart w:id="0" w:name="_GoBack"/>
-      <w:bookmarkEnd w:id="0"/>
     </w:p>
     <w:p>
       <w:pPr>
@@ -13722,23 +13721,96 @@
         <w:pStyle w:val="Subtitulos"/>
         <w:spacing w:line="360" w:lineRule="auto"/>
       </w:pPr>
+    </w:p>
+    <w:p>
+      <w:pPr>
+        <w:pStyle w:val="Subtitulos"/>
+        <w:spacing w:line="360" w:lineRule="auto"/>
+      </w:pPr>
+    </w:p>
+    <w:p>
+      <w:pPr>
+        <w:pStyle w:val="Subtitulos"/>
+        <w:spacing w:line="360" w:lineRule="auto"/>
+      </w:pPr>
+    </w:p>
+    <w:p>
+      <w:pPr>
+        <w:pStyle w:val="Subtitulos"/>
+        <w:spacing w:line="360" w:lineRule="auto"/>
+      </w:pPr>
+    </w:p>
+    <w:p>
+      <w:pPr>
+        <w:pStyle w:val="Subtitulos"/>
+        <w:spacing w:line="360" w:lineRule="auto"/>
+      </w:pPr>
+    </w:p>
+    <w:p>
+      <w:pPr>
+        <w:pStyle w:val="Subtitulos"/>
+        <w:spacing w:line="360" w:lineRule="auto"/>
+        <w:rPr>
+          <w:lang w:val="es-ES"/>
+        </w:rPr>
+      </w:pPr>
       <w:r>
-        <w:t>4.1.4. Diagrama de actividades</w:t>
+        <w:t>4.1.4. Diagrama de entidad – relaci</w:t>
+      </w:r>
+      <w:r>
+        <w:rPr>
+          <w:lang w:val="es-ES"/>
+        </w:rPr>
+        <w:t>ón</w:t>
       </w:r>
     </w:p>
     <w:p>
-      <w:pPr>
-        <w:pStyle w:val="Subtitulos"/>
-        <w:spacing w:line="360" w:lineRule="auto"/>
-      </w:pPr>
-    </w:p>
-    <w:p>
-      <w:pPr>
-        <w:pStyle w:val="Subtitulos"/>
-        <w:spacing w:line="360" w:lineRule="auto"/>
-      </w:pPr>
       <w:r>
-        <w:t>4.1.5. Diagrama de secuencias</w:t>
+        <w:rPr>
+          <w:noProof/>
+        </w:rPr>
+        <w:lastRenderedPageBreak/>
+        <w:drawing>
+          <wp:inline distT="0" distB="0" distL="0" distR="0">
+            <wp:extent cx="5758815" cy="2858770"/>
+            <wp:effectExtent l="0" t="0" r="0" b="0"/>
+            <wp:docPr id="6" name="Imagen 6"/>
+            <wp:cNvGraphicFramePr>
+              <a:graphicFrameLocks xmlns:a="http://schemas.openxmlformats.org/drawingml/2006/main" noChangeAspect="1"/>
+            </wp:cNvGraphicFramePr>
+            <a:graphic xmlns:a="http://schemas.openxmlformats.org/drawingml/2006/main">
+              <a:graphicData uri="http://schemas.openxmlformats.org/drawingml/2006/picture">
+                <pic:pic xmlns:pic="http://schemas.openxmlformats.org/drawingml/2006/picture">
+                  <pic:nvPicPr>
+                    <pic:cNvPr id="6" name="entidad-relacion.PNG"/>
+                    <pic:cNvPicPr/>
+                  </pic:nvPicPr>
+                  <pic:blipFill>
+                    <a:blip r:embed="rId9">
+                      <a:extLst>
+                        <a:ext uri="{28A0092B-C50C-407E-A947-70E740481C1C}">
+                          <a14:useLocalDpi xmlns:a14="http://schemas.microsoft.com/office/drawing/2010/main" val="0"/>
+                        </a:ext>
+                      </a:extLst>
+                    </a:blip>
+                    <a:stretch>
+                      <a:fillRect/>
+                    </a:stretch>
+                  </pic:blipFill>
+                  <pic:spPr>
+                    <a:xfrm>
+                      <a:off x="0" y="0"/>
+                      <a:ext cx="5758815" cy="2858770"/>
+                    </a:xfrm>
+                    <a:prstGeom prst="rect">
+                      <a:avLst/>
+                    </a:prstGeom>
+                  </pic:spPr>
+                </pic:pic>
+              </a:graphicData>
+            </a:graphic>
+          </wp:inline>
+        </w:drawing>
       </w:r>
     </w:p>
     <w:p>
@@ -13746,30 +13818,197 @@
         <w:pStyle w:val="Subtitulos"/>
         <w:spacing w:line="360" w:lineRule="auto"/>
       </w:pPr>
+      <w:r>
+        <w:t>4.1.</w:t>
+      </w:r>
+      <w:r>
+        <w:t>5</w:t>
+      </w:r>
+      <w:r>
+        <w:t>. Diagrama de actividades</w:t>
+      </w:r>
     </w:p>
     <w:p>
       <w:pPr>
         <w:pStyle w:val="Subtitulos"/>
         <w:spacing w:line="360" w:lineRule="auto"/>
         <w:rPr>
-          <w:sz w:val="22"/>
+          <w:noProof/>
         </w:rPr>
       </w:pPr>
+    </w:p>
+    <w:p>
+      <w:pPr>
+        <w:pStyle w:val="Subtitulos"/>
+        <w:spacing w:line="360" w:lineRule="auto"/>
+        <w:rPr>
+          <w:noProof/>
+        </w:rPr>
+      </w:pPr>
       <w:r>
-        <w:lastRenderedPageBreak/>
-        <w:t>4.1.6 Arquitectura</w:t>
+        <w:rPr>
+          <w:noProof/>
+        </w:rPr>
+        <w:drawing>
+          <wp:inline distT="0" distB="0" distL="0" distR="0">
+            <wp:extent cx="5096510" cy="4047214"/>
+            <wp:effectExtent l="0" t="0" r="8890" b="0"/>
+            <wp:docPr id="1" name="Imagen 1"/>
+            <wp:cNvGraphicFramePr>
+              <a:graphicFrameLocks xmlns:a="http://schemas.openxmlformats.org/drawingml/2006/main" noChangeAspect="1"/>
+            </wp:cNvGraphicFramePr>
+            <a:graphic xmlns:a="http://schemas.openxmlformats.org/drawingml/2006/main">
+              <a:graphicData uri="http://schemas.openxmlformats.org/drawingml/2006/picture">
+                <pic:pic xmlns:pic="http://schemas.openxmlformats.org/drawingml/2006/picture">
+                  <pic:nvPicPr>
+                    <pic:cNvPr id="1" name="Diagrama de actividades #5.png"/>
+                    <pic:cNvPicPr/>
+                  </pic:nvPicPr>
+                  <pic:blipFill rotWithShape="1">
+                    <a:blip r:embed="rId10" cstate="print">
+                      <a:extLst>
+                        <a:ext uri="{28A0092B-C50C-407E-A947-70E740481C1C}">
+                          <a14:useLocalDpi xmlns:a14="http://schemas.microsoft.com/office/drawing/2010/main" val="0"/>
+                        </a:ext>
+                      </a:extLst>
+                    </a:blip>
+                    <a:srcRect r="11496" b="9048"/>
+                    <a:stretch/>
+                  </pic:blipFill>
+                  <pic:spPr bwMode="auto">
+                    <a:xfrm>
+                      <a:off x="0" y="0"/>
+                      <a:ext cx="5096786" cy="4047433"/>
+                    </a:xfrm>
+                    <a:prstGeom prst="rect">
+                      <a:avLst/>
+                    </a:prstGeom>
+                    <a:ln>
+                      <a:noFill/>
+                    </a:ln>
+                    <a:extLst>
+                      <a:ext uri="{53640926-AAD7-44D8-BBD7-CCE9431645EC}">
+                        <a14:shadowObscured xmlns:a14="http://schemas.microsoft.com/office/drawing/2010/main"/>
+                      </a:ext>
+                    </a:extLst>
+                  </pic:spPr>
+                </pic:pic>
+              </a:graphicData>
+            </a:graphic>
+          </wp:inline>
+        </w:drawing>
       </w:r>
     </w:p>
     <w:p>
       <w:pPr>
-        <w:spacing w:after="0" w:line="360" w:lineRule="auto"/>
-        <w:jc w:val="both"/>
-        <w:textAlignment w:val="baseline"/>
+        <w:pStyle w:val="Subtitulos"/>
+        <w:spacing w:line="360" w:lineRule="auto"/>
         <w:rPr>
-          <w:rFonts w:ascii="Arial" w:eastAsia="Times New Roman" w:hAnsi="Arial" w:cs="Arial"/>
-          <w:lang w:eastAsia="es-EC"/>
+          <w:noProof/>
         </w:rPr>
       </w:pPr>
+    </w:p>
+    <w:p>
+      <w:pPr>
+        <w:pStyle w:val="Subtitulos"/>
+        <w:spacing w:line="360" w:lineRule="auto"/>
+        <w:rPr>
+          <w:noProof/>
+        </w:rPr>
+      </w:pPr>
+    </w:p>
+    <w:p>
+      <w:pPr>
+        <w:pStyle w:val="Subtitulos"/>
+        <w:spacing w:line="360" w:lineRule="auto"/>
+        <w:rPr>
+          <w:noProof/>
+        </w:rPr>
+      </w:pPr>
+    </w:p>
+    <w:p>
+      <w:pPr>
+        <w:pStyle w:val="Subtitulos"/>
+        <w:spacing w:line="360" w:lineRule="auto"/>
+        <w:rPr>
+          <w:noProof/>
+        </w:rPr>
+      </w:pPr>
+    </w:p>
+    <w:p>
+      <w:pPr>
+        <w:pStyle w:val="Subtitulos"/>
+        <w:spacing w:line="360" w:lineRule="auto"/>
+      </w:pPr>
+      <w:r>
+        <w:t>4.1.</w:t>
+      </w:r>
+      <w:r>
+        <w:t>6</w:t>
+      </w:r>
+      <w:r>
+        <w:t>. Diagrama de secuencias</w:t>
+      </w:r>
+    </w:p>
+    <w:p>
+      <w:pPr>
+        <w:pStyle w:val="Subtitulos"/>
+        <w:spacing w:line="360" w:lineRule="auto"/>
+      </w:pPr>
+      <w:r>
+        <w:rPr>
+          <w:noProof/>
+        </w:rPr>
+        <w:lastRenderedPageBreak/>
+        <w:drawing>
+          <wp:inline distT="0" distB="0" distL="0" distR="0" wp14:anchorId="2A638629" wp14:editId="471E9282">
+            <wp:extent cx="4555490" cy="2488759"/>
+            <wp:effectExtent l="0" t="0" r="0" b="6985"/>
+            <wp:docPr id="5" name="Imagen 5"/>
+            <wp:cNvGraphicFramePr>
+              <a:graphicFrameLocks xmlns:a="http://schemas.openxmlformats.org/drawingml/2006/main" noChangeAspect="1"/>
+            </wp:cNvGraphicFramePr>
+            <a:graphic xmlns:a="http://schemas.openxmlformats.org/drawingml/2006/main">
+              <a:graphicData uri="http://schemas.openxmlformats.org/drawingml/2006/picture">
+                <pic:pic xmlns:pic="http://schemas.openxmlformats.org/drawingml/2006/picture">
+                  <pic:nvPicPr>
+                    <pic:cNvPr id="5" name="Diagrama de secuencias #5.png"/>
+                    <pic:cNvPicPr/>
+                  </pic:nvPicPr>
+                  <pic:blipFill rotWithShape="1">
+                    <a:blip r:embed="rId11" cstate="print">
+                      <a:extLst>
+                        <a:ext uri="{28A0092B-C50C-407E-A947-70E740481C1C}">
+                          <a14:useLocalDpi xmlns:a14="http://schemas.microsoft.com/office/drawing/2010/main" val="0"/>
+                        </a:ext>
+                      </a:extLst>
+                    </a:blip>
+                    <a:srcRect l="3173" t="-11" r="17688" b="44062"/>
+                    <a:stretch/>
+                  </pic:blipFill>
+                  <pic:spPr bwMode="auto">
+                    <a:xfrm>
+                      <a:off x="0" y="0"/>
+                      <a:ext cx="4557399" cy="2489802"/>
+                    </a:xfrm>
+                    <a:prstGeom prst="rect">
+                      <a:avLst/>
+                    </a:prstGeom>
+                    <a:ln>
+                      <a:noFill/>
+                    </a:ln>
+                    <a:extLst>
+                      <a:ext uri="{53640926-AAD7-44D8-BBD7-CCE9431645EC}">
+                        <a14:shadowObscured xmlns:a14="http://schemas.microsoft.com/office/drawing/2010/main"/>
+                      </a:ext>
+                    </a:extLst>
+                  </pic:spPr>
+                </pic:pic>
+              </a:graphicData>
+            </a:graphic>
+          </wp:inline>
+        </w:drawing>
+      </w:r>
     </w:p>
     <w:p>
       <w:pPr>
@@ -17355,7 +17594,7 @@
 </file>
 
 <file path=customXml/itemProps1.xml><?xml version="1.0" encoding="utf-8"?>
-<ds:datastoreItem xmlns:ds="http://schemas.openxmlformats.org/officeDocument/2006/customXml" ds:itemID="{4C8C31E9-6614-4C63-B292-14CF3A783005}">
+<ds:datastoreItem xmlns:ds="http://schemas.openxmlformats.org/officeDocument/2006/customXml" ds:itemID="{F5287BE5-2749-4D9C-AC6D-0E21E6EA85B0}">
   <ds:schemaRefs>
     <ds:schemaRef ds:uri="http://schemas.openxmlformats.org/officeDocument/2006/bibliography"/>
   </ds:schemaRefs>

</xml_diff>